<commit_message>
Results updated with face detection
</commit_message>
<xml_diff>
--- a/aws_output/AWS_Results.docx
+++ b/aws_output/AWS_Results.docx
@@ -13,92 +13,239 @@
       </w:r>
     </w:p>
     <w:p>
+      <w:pPr>
+        <w:rPr>
+          <w:b/>
+          <w:u w:val="single"/>
+        </w:rPr>
+      </w:pPr>
       <w:r>
-        <w:t>AWS Label Detection Results:</w:t>
+        <w:rPr>
+          <w:b/>
+          <w:u w:val="single"/>
+        </w:rPr>
+        <w:t>AWS Label Detection</w:t>
+      </w:r>
+      <w:r>
+        <w:rPr>
+          <w:b/>
+          <w:u w:val="single"/>
+        </w:rPr>
+        <w:t>:</w:t>
       </w:r>
     </w:p>
     <w:p/>
     <w:p>
-      <w:bookmarkStart w:id="0" w:name="_GoBack"/>
-      <w:bookmarkEnd w:id="0"/>
       <w:r>
-        <w:t>RAW Score:</w:t>
+        <w:t>Match Improvement with using Class Synonyms</w:t>
       </w:r>
-    </w:p>
-    <w:p>
-      <w:r>
-        <w:t xml:space="preserve">Unicycle = 0 </w:t>
-      </w:r>
-    </w:p>
-    <w:p>
-      <w:r>
-        <w:t xml:space="preserve">Jet = </w:t>
-      </w:r>
-      <w:r>
-        <w:t>1</w:t>
-      </w:r>
-    </w:p>
-    <w:p>
-      <w:r>
-        <w:t>Bird</w:t>
-      </w:r>
-      <w:r>
-        <w:t>s = 0</w:t>
-      </w:r>
-      <w:r>
-        <w:t xml:space="preserve">                </w:t>
-      </w:r>
-    </w:p>
-    <w:p/>
-    <w:p>
-      <w:proofErr w:type="spellStart"/>
-      <w:r>
-        <w:t>WithSynonyms</w:t>
-      </w:r>
-      <w:proofErr w:type="spellEnd"/>
       <w:r>
         <w:t>:</w:t>
       </w:r>
     </w:p>
-    <w:p>
-      <w:proofErr w:type="spellStart"/>
-      <w:proofErr w:type="gramStart"/>
-      <w:r>
-        <w:t>Unicycle:Wheel</w:t>
-      </w:r>
-      <w:proofErr w:type="gramEnd"/>
-      <w:r>
-        <w:t>:Vehicle</w:t>
-      </w:r>
-      <w:proofErr w:type="spellEnd"/>
-      <w:r>
-        <w:t xml:space="preserve"> = 25</w:t>
-      </w:r>
-    </w:p>
-    <w:p>
-      <w:proofErr w:type="spellStart"/>
-      <w:proofErr w:type="gramStart"/>
-      <w:r>
-        <w:t>Jet:Aircraft</w:t>
-      </w:r>
-      <w:proofErr w:type="spellEnd"/>
-      <w:proofErr w:type="gramEnd"/>
-      <w:r>
-        <w:t xml:space="preserve"> = 16</w:t>
-      </w:r>
-    </w:p>
-    <w:p>
-      <w:proofErr w:type="spellStart"/>
-      <w:proofErr w:type="gramStart"/>
-      <w:r>
-        <w:t>Birds:Bird</w:t>
-      </w:r>
-      <w:proofErr w:type="spellEnd"/>
-      <w:proofErr w:type="gramEnd"/>
-      <w:r>
-        <w:t xml:space="preserve"> = 24</w:t>
-      </w:r>
-    </w:p>
+    <w:tbl>
+      <w:tblPr>
+        <w:tblStyle w:val="TableGrid"/>
+        <w:tblW w:w="0" w:type="auto"/>
+        <w:tblLook w:val="04A0" w:firstRow="1" w:lastRow="0" w:firstColumn="1" w:lastColumn="0" w:noHBand="0" w:noVBand="1"/>
+      </w:tblPr>
+      <w:tblGrid>
+        <w:gridCol w:w="2335"/>
+        <w:gridCol w:w="2271"/>
+        <w:gridCol w:w="2321"/>
+        <w:gridCol w:w="2423"/>
+      </w:tblGrid>
+      <w:tr>
+        <w:tc>
+          <w:tcPr>
+            <w:tcW w:w="2391" w:type="dxa"/>
+          </w:tcPr>
+          <w:p>
+            <w:r>
+              <w:t>Class</w:t>
+            </w:r>
+          </w:p>
+        </w:tc>
+        <w:tc>
+          <w:tcPr>
+            <w:tcW w:w="2331" w:type="dxa"/>
+          </w:tcPr>
+          <w:p>
+            <w:r>
+              <w:t>Match</w:t>
+            </w:r>
+          </w:p>
+        </w:tc>
+        <w:tc>
+          <w:tcPr>
+            <w:tcW w:w="2139" w:type="dxa"/>
+          </w:tcPr>
+          <w:p>
+            <w:proofErr w:type="spellStart"/>
+            <w:proofErr w:type="gramStart"/>
+            <w:r>
+              <w:t>Class</w:t>
+            </w:r>
+            <w:r>
+              <w:t>:Synonyms</w:t>
+            </w:r>
+            <w:proofErr w:type="spellEnd"/>
+            <w:proofErr w:type="gramEnd"/>
+          </w:p>
+        </w:tc>
+        <w:tc>
+          <w:tcPr>
+            <w:tcW w:w="2489" w:type="dxa"/>
+          </w:tcPr>
+          <w:p>
+            <w:r>
+              <w:t>Match</w:t>
+            </w:r>
+          </w:p>
+        </w:tc>
+      </w:tr>
+      <w:tr>
+        <w:tc>
+          <w:tcPr>
+            <w:tcW w:w="2391" w:type="dxa"/>
+          </w:tcPr>
+          <w:p>
+            <w:r>
+              <w:t>Unicycle</w:t>
+            </w:r>
+          </w:p>
+        </w:tc>
+        <w:tc>
+          <w:tcPr>
+            <w:tcW w:w="2331" w:type="dxa"/>
+          </w:tcPr>
+          <w:p>
+            <w:r>
+              <w:t>0</w:t>
+            </w:r>
+          </w:p>
+        </w:tc>
+        <w:tc>
+          <w:tcPr>
+            <w:tcW w:w="2139" w:type="dxa"/>
+          </w:tcPr>
+          <w:p>
+            <w:proofErr w:type="spellStart"/>
+            <w:proofErr w:type="gramStart"/>
+            <w:r>
+              <w:t>Unicycle:Wheel</w:t>
+            </w:r>
+            <w:proofErr w:type="gramEnd"/>
+            <w:r>
+              <w:t>:Vehicle</w:t>
+            </w:r>
+            <w:proofErr w:type="spellEnd"/>
+          </w:p>
+        </w:tc>
+        <w:tc>
+          <w:tcPr>
+            <w:tcW w:w="2489" w:type="dxa"/>
+          </w:tcPr>
+          <w:p>
+            <w:r>
+              <w:t>25</w:t>
+            </w:r>
+          </w:p>
+        </w:tc>
+      </w:tr>
+      <w:tr>
+        <w:tc>
+          <w:tcPr>
+            <w:tcW w:w="2391" w:type="dxa"/>
+          </w:tcPr>
+          <w:p>
+            <w:r>
+              <w:t>Jet</w:t>
+            </w:r>
+          </w:p>
+        </w:tc>
+        <w:tc>
+          <w:tcPr>
+            <w:tcW w:w="2331" w:type="dxa"/>
+          </w:tcPr>
+          <w:p>
+            <w:r>
+              <w:t>1</w:t>
+            </w:r>
+          </w:p>
+        </w:tc>
+        <w:tc>
+          <w:tcPr>
+            <w:tcW w:w="2139" w:type="dxa"/>
+          </w:tcPr>
+          <w:p>
+            <w:proofErr w:type="spellStart"/>
+            <w:proofErr w:type="gramStart"/>
+            <w:r>
+              <w:t>Jet:Aircraft</w:t>
+            </w:r>
+            <w:proofErr w:type="spellEnd"/>
+            <w:proofErr w:type="gramEnd"/>
+          </w:p>
+        </w:tc>
+        <w:tc>
+          <w:tcPr>
+            <w:tcW w:w="2489" w:type="dxa"/>
+          </w:tcPr>
+          <w:p>
+            <w:r>
+              <w:t>16</w:t>
+            </w:r>
+          </w:p>
+        </w:tc>
+      </w:tr>
+      <w:tr>
+        <w:tc>
+          <w:tcPr>
+            <w:tcW w:w="2391" w:type="dxa"/>
+          </w:tcPr>
+          <w:p>
+            <w:r>
+              <w:t>Birds</w:t>
+            </w:r>
+          </w:p>
+        </w:tc>
+        <w:tc>
+          <w:tcPr>
+            <w:tcW w:w="2331" w:type="dxa"/>
+          </w:tcPr>
+          <w:p>
+            <w:r>
+              <w:t>0</w:t>
+            </w:r>
+          </w:p>
+        </w:tc>
+        <w:tc>
+          <w:tcPr>
+            <w:tcW w:w="2139" w:type="dxa"/>
+          </w:tcPr>
+          <w:p>
+            <w:proofErr w:type="spellStart"/>
+            <w:proofErr w:type="gramStart"/>
+            <w:r>
+              <w:t>Birds:Bird</w:t>
+            </w:r>
+            <w:proofErr w:type="spellEnd"/>
+            <w:proofErr w:type="gramEnd"/>
+          </w:p>
+        </w:tc>
+        <w:tc>
+          <w:tcPr>
+            <w:tcW w:w="2489" w:type="dxa"/>
+          </w:tcPr>
+          <w:p>
+            <w:r>
+              <w:t>24</w:t>
+            </w:r>
+          </w:p>
+        </w:tc>
+      </w:tr>
+    </w:tbl>
     <w:p/>
     <w:p>
       <w:r>
@@ -285,8 +432,238 @@
       </w:tr>
     </w:tbl>
     <w:p/>
+    <w:p>
+      <w:r>
+        <w:t xml:space="preserve">Summary of Results: </w:t>
+      </w:r>
+      <w:r>
+        <w:t>Match on labelled images improved on using synonyms.</w:t>
+      </w:r>
+    </w:p>
+    <w:p>
+      <w:pPr>
+        <w:rPr>
+          <w:b/>
+          <w:u w:val="single"/>
+        </w:rPr>
+      </w:pPr>
+    </w:p>
+    <w:p>
+      <w:pPr>
+        <w:rPr>
+          <w:b/>
+          <w:u w:val="single"/>
+        </w:rPr>
+      </w:pPr>
+      <w:r>
+        <w:rPr>
+          <w:b/>
+          <w:u w:val="single"/>
+        </w:rPr>
+        <w:t>AWS Face Detection</w:t>
+      </w:r>
+    </w:p>
+    <w:p>
+      <w:r>
+        <w:t>AWS Confidence Score</w:t>
+      </w:r>
+    </w:p>
+    <w:p>
+      <w:proofErr w:type="spellStart"/>
+      <w:r>
+        <w:t>ImageCount</w:t>
+      </w:r>
+      <w:proofErr w:type="spellEnd"/>
+      <w:r>
+        <w:t xml:space="preserve"> 450</w:t>
+      </w:r>
+    </w:p>
+    <w:tbl>
+      <w:tblPr>
+        <w:tblStyle w:val="TableGrid"/>
+        <w:tblW w:w="0" w:type="auto"/>
+        <w:tblLook w:val="04A0" w:firstRow="1" w:lastRow="0" w:firstColumn="1" w:lastColumn="0" w:noHBand="0" w:noVBand="1"/>
+      </w:tblPr>
+      <w:tblGrid>
+        <w:gridCol w:w="1828"/>
+        <w:gridCol w:w="1893"/>
+        <w:gridCol w:w="1853"/>
+        <w:gridCol w:w="2101"/>
+        <w:gridCol w:w="1675"/>
+      </w:tblGrid>
+      <w:tr>
+        <w:tc>
+          <w:tcPr>
+            <w:tcW w:w="1828" w:type="dxa"/>
+          </w:tcPr>
+          <w:p/>
+        </w:tc>
+        <w:tc>
+          <w:tcPr>
+            <w:tcW w:w="1893" w:type="dxa"/>
+          </w:tcPr>
+          <w:p>
+            <w:proofErr w:type="spellStart"/>
+            <w:r>
+              <w:t>ImageCount</w:t>
+            </w:r>
+            <w:proofErr w:type="spellEnd"/>
+          </w:p>
+        </w:tc>
+        <w:tc>
+          <w:tcPr>
+            <w:tcW w:w="1853" w:type="dxa"/>
+          </w:tcPr>
+          <w:p>
+            <w:r>
+              <w:t>Match</w:t>
+            </w:r>
+          </w:p>
+        </w:tc>
+        <w:tc>
+          <w:tcPr>
+            <w:tcW w:w="2101" w:type="dxa"/>
+          </w:tcPr>
+          <w:p>
+            <w:proofErr w:type="spellStart"/>
+            <w:r>
+              <w:t>TotalConfScore</w:t>
+            </w:r>
+            <w:proofErr w:type="spellEnd"/>
+          </w:p>
+        </w:tc>
+        <w:tc>
+          <w:tcPr>
+            <w:tcW w:w="1675" w:type="dxa"/>
+          </w:tcPr>
+          <w:p>
+            <w:r>
+              <w:t>Accuracy</w:t>
+            </w:r>
+          </w:p>
+        </w:tc>
+      </w:tr>
+      <w:tr>
+        <w:tc>
+          <w:tcPr>
+            <w:tcW w:w="1828" w:type="dxa"/>
+          </w:tcPr>
+          <w:p>
+            <w:r>
+              <w:t>Human Faces</w:t>
+            </w:r>
+          </w:p>
+        </w:tc>
+        <w:tc>
+          <w:tcPr>
+            <w:tcW w:w="1893" w:type="dxa"/>
+          </w:tcPr>
+          <w:p>
+            <w:r>
+              <w:t>450</w:t>
+            </w:r>
+          </w:p>
+        </w:tc>
+        <w:tc>
+          <w:tcPr>
+            <w:tcW w:w="1853" w:type="dxa"/>
+          </w:tcPr>
+          <w:p>
+            <w:r>
+              <w:t>450</w:t>
+            </w:r>
+          </w:p>
+        </w:tc>
+        <w:tc>
+          <w:tcPr>
+            <w:tcW w:w="2101" w:type="dxa"/>
+          </w:tcPr>
+          <w:p>
+            <w:r>
+              <w:t>450</w:t>
+            </w:r>
+          </w:p>
+        </w:tc>
+        <w:tc>
+          <w:tcPr>
+            <w:tcW w:w="1675" w:type="dxa"/>
+          </w:tcPr>
+          <w:p>
+            <w:r>
+              <w:t>100%</w:t>
+            </w:r>
+          </w:p>
+        </w:tc>
+      </w:tr>
+      <w:tr>
+        <w:tc>
+          <w:tcPr>
+            <w:tcW w:w="1828" w:type="dxa"/>
+          </w:tcPr>
+          <w:p>
+            <w:r>
+              <w:t xml:space="preserve">No Human Faces </w:t>
+            </w:r>
+            <w:proofErr w:type="spellStart"/>
+            <w:r>
+              <w:t>i.e</w:t>
+            </w:r>
+            <w:proofErr w:type="spellEnd"/>
+            <w:r>
+              <w:t xml:space="preserve"> Animal Faces</w:t>
+            </w:r>
+          </w:p>
+        </w:tc>
+        <w:tc>
+          <w:tcPr>
+            <w:tcW w:w="1893" w:type="dxa"/>
+          </w:tcPr>
+          <w:p>
+            <w:r>
+              <w:t>100</w:t>
+            </w:r>
+          </w:p>
+        </w:tc>
+        <w:tc>
+          <w:tcPr>
+            <w:tcW w:w="1853" w:type="dxa"/>
+          </w:tcPr>
+          <w:p>
+            <w:r>
+              <w:t>20</w:t>
+            </w:r>
+          </w:p>
+        </w:tc>
+        <w:tc>
+          <w:tcPr>
+            <w:tcW w:w="2101" w:type="dxa"/>
+          </w:tcPr>
+          <w:p>
+            <w:r>
+              <w:t>17.91</w:t>
+            </w:r>
+          </w:p>
+        </w:tc>
+        <w:tc>
+          <w:tcPr>
+            <w:tcW w:w="1675" w:type="dxa"/>
+          </w:tcPr>
+          <w:p>
+            <w:r>
+              <w:t>82%</w:t>
+            </w:r>
+          </w:p>
+        </w:tc>
+      </w:tr>
+    </w:tbl>
     <w:p/>
-    <w:p/>
+    <w:p>
+      <w:r>
+        <w:t>Summary of Results: Very good for human face detection. But some flaws with negative tests. When animal faces are used, some 20 results claimed it be face detected.</w:t>
+      </w:r>
+      <w:bookmarkStart w:id="0" w:name="_GoBack"/>
+      <w:bookmarkEnd w:id="0"/>
+    </w:p>
     <w:sectPr>
       <w:pgSz w:w="12240" w:h="15840"/>
       <w:pgMar w:top="1440" w:right="1440" w:bottom="1440" w:left="1440" w:header="720" w:footer="720" w:gutter="0"/>

</xml_diff>